<commit_message>
Minor tweak to theme_nafo and STACFIS template
</commit_message>
<xml_diff>
--- a/inst/docx/STACFIS_template.docx
+++ b/inst/docx/STACFIS_template.docx
@@ -2018,13 +2018,10 @@
     <w:name w:val="Compact"/>
     <w:basedOn w:val="BodyText"/>
     <w:qFormat/>
-    <w:rsid w:val="006030D6"/>
+    <w:rsid w:val="006A378A"/>
     <w:pPr>
       <w:spacing w:before="36" w:after="36"/>
     </w:pPr>
-    <w:rPr>
-      <w:sz w:val="20"/>
-    </w:rPr>
   </w:style>
   <w:style w:type="paragraph" w:styleId="Title">
     <w:name w:val="Title"/>
@@ -3643,6 +3640,21 @@
 </file>
 
 <file path=customXml/item1.xml><?xml version="1.0" encoding="utf-8"?>
+<p:properties xmlns:p="http://schemas.microsoft.com/office/2006/metadata/properties" xmlns:xsi="http://www.w3.org/2001/XMLSchema-instance" xmlns:pc="http://schemas.microsoft.com/office/infopath/2007/PartnerControls">
+  <documentManagement/>
+</p:properties>
+</file>
+
+<file path=customXml/item2.xml><?xml version="1.0" encoding="utf-8"?>
+<?mso-contentType ?>
+<FormTemplates xmlns="http://schemas.microsoft.com/sharepoint/v3/contenttype/forms">
+  <Display>DocumentLibraryForm</Display>
+  <Edit>DocumentLibraryForm</Edit>
+  <New>DocumentLibraryForm</New>
+</FormTemplates>
+</file>
+
+<file path=customXml/item3.xml><?xml version="1.0" encoding="utf-8"?>
 <ct:contentTypeSchema xmlns:ct="http://schemas.microsoft.com/office/2006/metadata/contentType" xmlns:ma="http://schemas.microsoft.com/office/2006/metadata/properties/metaAttributes" ct:_="" ma:_="" ma:contentTypeName="Document" ma:contentTypeID="0x010100ED9A16F791DC374EA2217F12A2846025" ma:contentTypeVersion="0" ma:contentTypeDescription="Create a new document." ma:contentTypeScope="" ma:versionID="25bc423b55e42faa576624b3b1cb062c">
   <xsd:schema xmlns:xsd="http://www.w3.org/2001/XMLSchema" xmlns:xs="http://www.w3.org/2001/XMLSchema" xmlns:p="http://schemas.microsoft.com/office/2006/metadata/properties" targetNamespace="http://schemas.microsoft.com/office/2006/metadata/properties" ma:root="true" ma:fieldsID="1b05d82d297216baf5b26c55225140df">
     <xsd:element name="properties">
@@ -3756,26 +3768,28 @@
 </ct:contentTypeSchema>
 </file>
 
-<file path=customXml/item2.xml><?xml version="1.0" encoding="utf-8"?>
-<?mso-contentType ?>
-<FormTemplates xmlns="http://schemas.microsoft.com/sharepoint/v3/contenttype/forms">
-  <Display>DocumentLibraryForm</Display>
-  <Edit>DocumentLibraryForm</Edit>
-  <New>DocumentLibraryForm</New>
-</FormTemplates>
-</file>
-
-<file path=customXml/item3.xml><?xml version="1.0" encoding="utf-8"?>
-<p:properties xmlns:p="http://schemas.microsoft.com/office/2006/metadata/properties" xmlns:xsi="http://www.w3.org/2001/XMLSchema-instance" xmlns:pc="http://schemas.microsoft.com/office/infopath/2007/PartnerControls">
-  <documentManagement/>
-</p:properties>
-</file>
-
 <file path=customXml/item4.xml><?xml version="1.0" encoding="utf-8"?>
 <b:Sources xmlns:b="http://schemas.openxmlformats.org/officeDocument/2006/bibliography" xmlns="http://schemas.openxmlformats.org/officeDocument/2006/bibliography" SelectedStyle="\APA.XSL" StyleName="APA"/>
 </file>
 
 <file path=customXml/itemProps1.xml><?xml version="1.0" encoding="utf-8"?>
+<ds:datastoreItem xmlns:ds="http://schemas.openxmlformats.org/officeDocument/2006/customXml" ds:itemID="{E624024D-AE9B-4FEC-AB9F-C35E1B418B0F}">
+  <ds:schemaRefs>
+    <ds:schemaRef ds:uri="http://schemas.microsoft.com/office/2006/metadata/properties"/>
+    <ds:schemaRef ds:uri="http://schemas.microsoft.com/office/infopath/2007/PartnerControls"/>
+  </ds:schemaRefs>
+</ds:datastoreItem>
+</file>
+
+<file path=customXml/itemProps2.xml><?xml version="1.0" encoding="utf-8"?>
+<ds:datastoreItem xmlns:ds="http://schemas.openxmlformats.org/officeDocument/2006/customXml" ds:itemID="{B5A7F47C-113C-4958-9344-3CBF6A040031}">
+  <ds:schemaRefs>
+    <ds:schemaRef ds:uri="http://schemas.microsoft.com/sharepoint/v3/contenttype/forms"/>
+  </ds:schemaRefs>
+</ds:datastoreItem>
+</file>
+
+<file path=customXml/itemProps3.xml><?xml version="1.0" encoding="utf-8"?>
 <ds:datastoreItem xmlns:ds="http://schemas.openxmlformats.org/officeDocument/2006/customXml" ds:itemID="{040F9DD3-E7FC-47F2-B049-73F58A290C19}">
   <ds:schemaRefs>
     <ds:schemaRef ds:uri="http://schemas.microsoft.com/office/2006/metadata/contentType"/>
@@ -3791,25 +3805,8 @@
 </ds:datastoreItem>
 </file>
 
-<file path=customXml/itemProps2.xml><?xml version="1.0" encoding="utf-8"?>
-<ds:datastoreItem xmlns:ds="http://schemas.openxmlformats.org/officeDocument/2006/customXml" ds:itemID="{B5A7F47C-113C-4958-9344-3CBF6A040031}">
-  <ds:schemaRefs>
-    <ds:schemaRef ds:uri="http://schemas.microsoft.com/sharepoint/v3/contenttype/forms"/>
-  </ds:schemaRefs>
-</ds:datastoreItem>
-</file>
-
-<file path=customXml/itemProps3.xml><?xml version="1.0" encoding="utf-8"?>
-<ds:datastoreItem xmlns:ds="http://schemas.openxmlformats.org/officeDocument/2006/customXml" ds:itemID="{E624024D-AE9B-4FEC-AB9F-C35E1B418B0F}">
-  <ds:schemaRefs>
-    <ds:schemaRef ds:uri="http://schemas.microsoft.com/office/2006/metadata/properties"/>
-    <ds:schemaRef ds:uri="http://schemas.microsoft.com/office/infopath/2007/PartnerControls"/>
-  </ds:schemaRefs>
-</ds:datastoreItem>
-</file>
-
 <file path=customXml/itemProps4.xml><?xml version="1.0" encoding="utf-8"?>
-<ds:datastoreItem xmlns:ds="http://schemas.openxmlformats.org/officeDocument/2006/customXml" ds:itemID="{B39B4EEF-8B2F-4051-87A5-5310C074439E}">
+<ds:datastoreItem xmlns:ds="http://schemas.openxmlformats.org/officeDocument/2006/customXml" ds:itemID="{2BB727AB-AE59-4F1B-A622-B70C0A04EB0D}">
   <ds:schemaRefs>
     <ds:schemaRef ds:uri="http://schemas.openxmlformats.org/officeDocument/2006/bibliography"/>
   </ds:schemaRefs>

</xml_diff>

<commit_message>
Refine the STACFIS template
</commit_message>
<xml_diff>
--- a/inst/docx/STACFIS_template.docx
+++ b/inst/docx/STACFIS_template.docx
@@ -542,6 +542,121 @@
     </w:lvl>
   </w:abstractNum>
   <w:abstractNum w:abstractNumId="12" w15:restartNumberingAfterBreak="0">
+    <w:nsid w:val="01C177A8"/>
+    <w:multiLevelType w:val="multilevel"/>
+    <w:tmpl w:val="34B21A2A"/>
+    <w:lvl w:ilvl="0">
+      <w:start w:val="1"/>
+      <w:numFmt w:val="lowerLetter"/>
+      <w:pStyle w:val="Heading2"/>
+      <w:suff w:val="space"/>
+      <w:lvlText w:val="%1)"/>
+      <w:lvlJc w:val="left"/>
+      <w:pPr>
+        <w:ind w:left="0" w:firstLine="0"/>
+      </w:pPr>
+      <w:rPr>
+        <w:rFonts w:hint="default"/>
+      </w:rPr>
+    </w:lvl>
+    <w:lvl w:ilvl="1">
+      <w:start w:val="1"/>
+      <w:numFmt w:val="lowerLetter"/>
+      <w:lvlText w:val="%2)"/>
+      <w:lvlJc w:val="left"/>
+      <w:pPr>
+        <w:ind w:left="0" w:firstLine="0"/>
+      </w:pPr>
+      <w:rPr>
+        <w:rFonts w:hint="default"/>
+      </w:rPr>
+    </w:lvl>
+    <w:lvl w:ilvl="2">
+      <w:start w:val="1"/>
+      <w:numFmt w:val="lowerRoman"/>
+      <w:lvlText w:val="%3)"/>
+      <w:lvlJc w:val="left"/>
+      <w:pPr>
+        <w:ind w:left="0" w:firstLine="0"/>
+      </w:pPr>
+      <w:rPr>
+        <w:rFonts w:hint="default"/>
+      </w:rPr>
+    </w:lvl>
+    <w:lvl w:ilvl="3">
+      <w:start w:val="1"/>
+      <w:numFmt w:val="decimal"/>
+      <w:lvlText w:val="(%4)"/>
+      <w:lvlJc w:val="left"/>
+      <w:pPr>
+        <w:ind w:left="0" w:firstLine="0"/>
+      </w:pPr>
+      <w:rPr>
+        <w:rFonts w:hint="default"/>
+      </w:rPr>
+    </w:lvl>
+    <w:lvl w:ilvl="4">
+      <w:start w:val="1"/>
+      <w:numFmt w:val="lowerLetter"/>
+      <w:lvlText w:val="(%5)"/>
+      <w:lvlJc w:val="left"/>
+      <w:pPr>
+        <w:ind w:left="0" w:firstLine="0"/>
+      </w:pPr>
+      <w:rPr>
+        <w:rFonts w:hint="default"/>
+      </w:rPr>
+    </w:lvl>
+    <w:lvl w:ilvl="5">
+      <w:start w:val="1"/>
+      <w:numFmt w:val="lowerRoman"/>
+      <w:lvlText w:val="(%6)"/>
+      <w:lvlJc w:val="left"/>
+      <w:pPr>
+        <w:ind w:left="0" w:firstLine="0"/>
+      </w:pPr>
+      <w:rPr>
+        <w:rFonts w:hint="default"/>
+      </w:rPr>
+    </w:lvl>
+    <w:lvl w:ilvl="6">
+      <w:start w:val="1"/>
+      <w:numFmt w:val="decimal"/>
+      <w:lvlText w:val="%7."/>
+      <w:lvlJc w:val="left"/>
+      <w:pPr>
+        <w:ind w:left="0" w:firstLine="0"/>
+      </w:pPr>
+      <w:rPr>
+        <w:rFonts w:hint="default"/>
+      </w:rPr>
+    </w:lvl>
+    <w:lvl w:ilvl="7">
+      <w:start w:val="1"/>
+      <w:numFmt w:val="lowerLetter"/>
+      <w:lvlText w:val="%8."/>
+      <w:lvlJc w:val="left"/>
+      <w:pPr>
+        <w:ind w:left="0" w:firstLine="0"/>
+      </w:pPr>
+      <w:rPr>
+        <w:rFonts w:hint="default"/>
+      </w:rPr>
+    </w:lvl>
+    <w:lvl w:ilvl="8">
+      <w:start w:val="1"/>
+      <w:numFmt w:val="lowerRoman"/>
+      <w:lvlText w:val="%9."/>
+      <w:lvlJc w:val="left"/>
+      <w:pPr>
+        <w:ind w:left="0" w:firstLine="0"/>
+      </w:pPr>
+      <w:rPr>
+        <w:rFonts w:hint="default"/>
+      </w:rPr>
+    </w:lvl>
+  </w:abstractNum>
+  <w:abstractNum w:abstractNumId="13" w15:restartNumberingAfterBreak="0">
     <w:nsid w:val="0821058A"/>
     <w:multiLevelType w:val="hybridMultilevel"/>
     <w:tmpl w:val="8A9E36FA"/>
@@ -657,7 +772,7 @@
       </w:pPr>
     </w:lvl>
   </w:abstractNum>
-  <w:abstractNum w:abstractNumId="13" w15:restartNumberingAfterBreak="0">
+  <w:abstractNum w:abstractNumId="14" w15:restartNumberingAfterBreak="0">
     <w:nsid w:val="17346A98"/>
     <w:multiLevelType w:val="hybridMultilevel"/>
     <w:tmpl w:val="4030F672"/>
@@ -746,7 +861,7 @@
       </w:pPr>
     </w:lvl>
   </w:abstractNum>
-  <w:abstractNum w:abstractNumId="14" w15:restartNumberingAfterBreak="0">
+  <w:abstractNum w:abstractNumId="15" w15:restartNumberingAfterBreak="0">
     <w:nsid w:val="1AD46811"/>
     <w:multiLevelType w:val="hybridMultilevel"/>
     <w:tmpl w:val="230E5626"/>
@@ -836,7 +951,7 @@
       </w:pPr>
     </w:lvl>
   </w:abstractNum>
-  <w:abstractNum w:abstractNumId="15" w15:restartNumberingAfterBreak="0">
+  <w:abstractNum w:abstractNumId="16" w15:restartNumberingAfterBreak="0">
     <w:nsid w:val="22D615E6"/>
     <w:multiLevelType w:val="multilevel"/>
     <w:tmpl w:val="C764C758"/>
@@ -962,7 +1077,7 @@
       </w:rPr>
     </w:lvl>
   </w:abstractNum>
-  <w:abstractNum w:abstractNumId="16" w15:restartNumberingAfterBreak="0">
+  <w:abstractNum w:abstractNumId="17" w15:restartNumberingAfterBreak="0">
     <w:nsid w:val="2581522F"/>
     <w:multiLevelType w:val="multilevel"/>
     <w:tmpl w:val="A1748540"/>
@@ -1054,7 +1169,122 @@
       <w:lvlJc w:val="left"/>
     </w:lvl>
   </w:abstractNum>
-  <w:abstractNum w:abstractNumId="17" w15:restartNumberingAfterBreak="0">
+  <w:abstractNum w:abstractNumId="18" w15:restartNumberingAfterBreak="0">
+    <w:nsid w:val="32424995"/>
+    <w:multiLevelType w:val="multilevel"/>
+    <w:tmpl w:val="BB32FE7C"/>
+    <w:lvl w:ilvl="0">
+      <w:start w:val="1"/>
+      <w:numFmt w:val="lowerRoman"/>
+      <w:pStyle w:val="Heading3"/>
+      <w:suff w:val="space"/>
+      <w:lvlText w:val="%1)"/>
+      <w:lvlJc w:val="left"/>
+      <w:pPr>
+        <w:ind w:left="0" w:firstLine="0"/>
+      </w:pPr>
+      <w:rPr>
+        <w:rFonts w:hint="default"/>
+      </w:rPr>
+    </w:lvl>
+    <w:lvl w:ilvl="1">
+      <w:start w:val="1"/>
+      <w:numFmt w:val="lowerLetter"/>
+      <w:lvlText w:val="%2."/>
+      <w:lvlJc w:val="left"/>
+      <w:pPr>
+        <w:ind w:left="1440" w:hanging="360"/>
+      </w:pPr>
+      <w:rPr>
+        <w:rFonts w:hint="default"/>
+      </w:rPr>
+    </w:lvl>
+    <w:lvl w:ilvl="2">
+      <w:start w:val="1"/>
+      <w:numFmt w:val="lowerRoman"/>
+      <w:lvlText w:val="%3."/>
+      <w:lvlJc w:val="right"/>
+      <w:pPr>
+        <w:ind w:left="2160" w:hanging="180"/>
+      </w:pPr>
+      <w:rPr>
+        <w:rFonts w:hint="default"/>
+      </w:rPr>
+    </w:lvl>
+    <w:lvl w:ilvl="3">
+      <w:start w:val="1"/>
+      <w:numFmt w:val="decimal"/>
+      <w:lvlText w:val="%4."/>
+      <w:lvlJc w:val="left"/>
+      <w:pPr>
+        <w:ind w:left="2880" w:hanging="360"/>
+      </w:pPr>
+      <w:rPr>
+        <w:rFonts w:hint="default"/>
+      </w:rPr>
+    </w:lvl>
+    <w:lvl w:ilvl="4">
+      <w:start w:val="1"/>
+      <w:numFmt w:val="lowerLetter"/>
+      <w:lvlText w:val="%5."/>
+      <w:lvlJc w:val="left"/>
+      <w:pPr>
+        <w:ind w:left="3600" w:hanging="360"/>
+      </w:pPr>
+      <w:rPr>
+        <w:rFonts w:hint="default"/>
+      </w:rPr>
+    </w:lvl>
+    <w:lvl w:ilvl="5">
+      <w:start w:val="1"/>
+      <w:numFmt w:val="lowerRoman"/>
+      <w:lvlText w:val="%6."/>
+      <w:lvlJc w:val="right"/>
+      <w:pPr>
+        <w:ind w:left="4320" w:hanging="180"/>
+      </w:pPr>
+      <w:rPr>
+        <w:rFonts w:hint="default"/>
+      </w:rPr>
+    </w:lvl>
+    <w:lvl w:ilvl="6">
+      <w:start w:val="1"/>
+      <w:numFmt w:val="decimal"/>
+      <w:lvlText w:val="%7."/>
+      <w:lvlJc w:val="left"/>
+      <w:pPr>
+        <w:ind w:left="5040" w:hanging="360"/>
+      </w:pPr>
+      <w:rPr>
+        <w:rFonts w:hint="default"/>
+      </w:rPr>
+    </w:lvl>
+    <w:lvl w:ilvl="7">
+      <w:start w:val="1"/>
+      <w:numFmt w:val="lowerLetter"/>
+      <w:lvlText w:val="%8."/>
+      <w:lvlJc w:val="left"/>
+      <w:pPr>
+        <w:ind w:left="5760" w:hanging="360"/>
+      </w:pPr>
+      <w:rPr>
+        <w:rFonts w:hint="default"/>
+      </w:rPr>
+    </w:lvl>
+    <w:lvl w:ilvl="8">
+      <w:start w:val="1"/>
+      <w:numFmt w:val="lowerRoman"/>
+      <w:lvlText w:val="%9."/>
+      <w:lvlJc w:val="right"/>
+      <w:pPr>
+        <w:ind w:left="6480" w:hanging="180"/>
+      </w:pPr>
+      <w:rPr>
+        <w:rFonts w:hint="default"/>
+      </w:rPr>
+    </w:lvl>
+  </w:abstractNum>
+  <w:abstractNum w:abstractNumId="19" w15:restartNumberingAfterBreak="0">
     <w:nsid w:val="4A7B2087"/>
     <w:multiLevelType w:val="hybridMultilevel"/>
     <w:tmpl w:val="AD0065BE"/>
@@ -1144,7 +1374,96 @@
       </w:pPr>
     </w:lvl>
   </w:abstractNum>
-  <w:abstractNum w:abstractNumId="18" w15:restartNumberingAfterBreak="0">
+  <w:abstractNum w:abstractNumId="20" w15:restartNumberingAfterBreak="0">
+    <w:nsid w:val="4B0128D8"/>
+    <w:multiLevelType w:val="hybridMultilevel"/>
+    <w:tmpl w:val="2A8A46AA"/>
+    <w:lvl w:ilvl="0" w:tplc="7BB4163E">
+      <w:start w:val="1"/>
+      <w:numFmt w:val="lowerRoman"/>
+      <w:lvlText w:val="%1)"/>
+      <w:lvlJc w:val="left"/>
+      <w:pPr>
+        <w:ind w:left="720" w:hanging="360"/>
+      </w:pPr>
+      <w:rPr>
+        <w:rFonts w:hint="default"/>
+      </w:rPr>
+    </w:lvl>
+    <w:lvl w:ilvl="1" w:tplc="04090019" w:tentative="1">
+      <w:start w:val="1"/>
+      <w:numFmt w:val="lowerLetter"/>
+      <w:lvlText w:val="%2."/>
+      <w:lvlJc w:val="left"/>
+      <w:pPr>
+        <w:ind w:left="1440" w:hanging="360"/>
+      </w:pPr>
+    </w:lvl>
+    <w:lvl w:ilvl="2" w:tplc="0409001B" w:tentative="1">
+      <w:start w:val="1"/>
+      <w:numFmt w:val="lowerRoman"/>
+      <w:lvlText w:val="%3."/>
+      <w:lvlJc w:val="right"/>
+      <w:pPr>
+        <w:ind w:left="2160" w:hanging="180"/>
+      </w:pPr>
+    </w:lvl>
+    <w:lvl w:ilvl="3" w:tplc="0409000F" w:tentative="1">
+      <w:start w:val="1"/>
+      <w:numFmt w:val="decimal"/>
+      <w:lvlText w:val="%4."/>
+      <w:lvlJc w:val="left"/>
+      <w:pPr>
+        <w:ind w:left="2880" w:hanging="360"/>
+      </w:pPr>
+    </w:lvl>
+    <w:lvl w:ilvl="4" w:tplc="04090019" w:tentative="1">
+      <w:start w:val="1"/>
+      <w:numFmt w:val="lowerLetter"/>
+      <w:lvlText w:val="%5."/>
+      <w:lvlJc w:val="left"/>
+      <w:pPr>
+        <w:ind w:left="3600" w:hanging="360"/>
+      </w:pPr>
+    </w:lvl>
+    <w:lvl w:ilvl="5" w:tplc="0409001B" w:tentative="1">
+      <w:start w:val="1"/>
+      <w:numFmt w:val="lowerRoman"/>
+      <w:lvlText w:val="%6."/>
+      <w:lvlJc w:val="right"/>
+      <w:pPr>
+        <w:ind w:left="4320" w:hanging="180"/>
+      </w:pPr>
+    </w:lvl>
+    <w:lvl w:ilvl="6" w:tplc="0409000F" w:tentative="1">
+      <w:start w:val="1"/>
+      <w:numFmt w:val="decimal"/>
+      <w:lvlText w:val="%7."/>
+      <w:lvlJc w:val="left"/>
+      <w:pPr>
+        <w:ind w:left="5040" w:hanging="360"/>
+      </w:pPr>
+    </w:lvl>
+    <w:lvl w:ilvl="7" w:tplc="04090019" w:tentative="1">
+      <w:start w:val="1"/>
+      <w:numFmt w:val="lowerLetter"/>
+      <w:lvlText w:val="%8."/>
+      <w:lvlJc w:val="left"/>
+      <w:pPr>
+        <w:ind w:left="5760" w:hanging="360"/>
+      </w:pPr>
+    </w:lvl>
+    <w:lvl w:ilvl="8" w:tplc="0409001B" w:tentative="1">
+      <w:start w:val="1"/>
+      <w:numFmt w:val="lowerRoman"/>
+      <w:lvlText w:val="%9."/>
+      <w:lvlJc w:val="right"/>
+      <w:pPr>
+        <w:ind w:left="6480" w:hanging="180"/>
+      </w:pPr>
+    </w:lvl>
+  </w:abstractNum>
+  <w:abstractNum w:abstractNumId="21" w15:restartNumberingAfterBreak="0">
     <w:nsid w:val="6203674E"/>
     <w:multiLevelType w:val="hybridMultilevel"/>
     <w:tmpl w:val="2D0CA348"/>
@@ -1261,7 +1580,93 @@
       </w:pPr>
     </w:lvl>
   </w:abstractNum>
-  <w:abstractNum w:abstractNumId="19" w15:restartNumberingAfterBreak="0">
+  <w:abstractNum w:abstractNumId="22" w15:restartNumberingAfterBreak="0">
+    <w:nsid w:val="6C13601F"/>
+    <w:multiLevelType w:val="hybridMultilevel"/>
+    <w:tmpl w:val="67361F5E"/>
+    <w:lvl w:ilvl="0" w:tplc="39C6B4A6">
+      <w:start w:val="1"/>
+      <w:numFmt w:val="lowerLetter"/>
+      <w:lvlText w:val="%1)"/>
+      <w:lvlJc w:val="left"/>
+      <w:pPr>
+        <w:ind w:left="720" w:hanging="360"/>
+      </w:pPr>
+    </w:lvl>
+    <w:lvl w:ilvl="1" w:tplc="04090019" w:tentative="1">
+      <w:start w:val="1"/>
+      <w:numFmt w:val="lowerLetter"/>
+      <w:lvlText w:val="%2."/>
+      <w:lvlJc w:val="left"/>
+      <w:pPr>
+        <w:ind w:left="1440" w:hanging="360"/>
+      </w:pPr>
+    </w:lvl>
+    <w:lvl w:ilvl="2" w:tplc="0409001B" w:tentative="1">
+      <w:start w:val="1"/>
+      <w:numFmt w:val="lowerRoman"/>
+      <w:lvlText w:val="%3."/>
+      <w:lvlJc w:val="right"/>
+      <w:pPr>
+        <w:ind w:left="2160" w:hanging="180"/>
+      </w:pPr>
+    </w:lvl>
+    <w:lvl w:ilvl="3" w:tplc="0409000F" w:tentative="1">
+      <w:start w:val="1"/>
+      <w:numFmt w:val="decimal"/>
+      <w:lvlText w:val="%4."/>
+      <w:lvlJc w:val="left"/>
+      <w:pPr>
+        <w:ind w:left="2880" w:hanging="360"/>
+      </w:pPr>
+    </w:lvl>
+    <w:lvl w:ilvl="4" w:tplc="04090019" w:tentative="1">
+      <w:start w:val="1"/>
+      <w:numFmt w:val="lowerLetter"/>
+      <w:lvlText w:val="%5."/>
+      <w:lvlJc w:val="left"/>
+      <w:pPr>
+        <w:ind w:left="3600" w:hanging="360"/>
+      </w:pPr>
+    </w:lvl>
+    <w:lvl w:ilvl="5" w:tplc="0409001B" w:tentative="1">
+      <w:start w:val="1"/>
+      <w:numFmt w:val="lowerRoman"/>
+      <w:lvlText w:val="%6."/>
+      <w:lvlJc w:val="right"/>
+      <w:pPr>
+        <w:ind w:left="4320" w:hanging="180"/>
+      </w:pPr>
+    </w:lvl>
+    <w:lvl w:ilvl="6" w:tplc="0409000F" w:tentative="1">
+      <w:start w:val="1"/>
+      <w:numFmt w:val="decimal"/>
+      <w:lvlText w:val="%7."/>
+      <w:lvlJc w:val="left"/>
+      <w:pPr>
+        <w:ind w:left="5040" w:hanging="360"/>
+      </w:pPr>
+    </w:lvl>
+    <w:lvl w:ilvl="7" w:tplc="04090019" w:tentative="1">
+      <w:start w:val="1"/>
+      <w:numFmt w:val="lowerLetter"/>
+      <w:lvlText w:val="%8."/>
+      <w:lvlJc w:val="left"/>
+      <w:pPr>
+        <w:ind w:left="5760" w:hanging="360"/>
+      </w:pPr>
+    </w:lvl>
+    <w:lvl w:ilvl="8" w:tplc="0409001B" w:tentative="1">
+      <w:start w:val="1"/>
+      <w:numFmt w:val="lowerRoman"/>
+      <w:lvlText w:val="%9."/>
+      <w:lvlJc w:val="right"/>
+      <w:pPr>
+        <w:ind w:left="6480" w:hanging="180"/>
+      </w:pPr>
+    </w:lvl>
+  </w:abstractNum>
+  <w:abstractNum w:abstractNumId="23" w15:restartNumberingAfterBreak="0">
     <w:nsid w:val="6C2B701D"/>
     <w:multiLevelType w:val="hybridMultilevel"/>
     <w:tmpl w:val="F49CAC56"/>
@@ -1357,10 +1762,10 @@
     <w:abstractNumId w:val="0"/>
   </w:num>
   <w:num w:numId="3">
-    <w:abstractNumId w:val="16"/>
+    <w:abstractNumId w:val="17"/>
   </w:num>
   <w:num w:numId="4">
-    <w:abstractNumId w:val="15"/>
+    <w:abstractNumId w:val="16"/>
   </w:num>
   <w:num w:numId="5">
     <w:abstractNumId w:val="11"/>
@@ -1393,22 +1798,34 @@
     <w:abstractNumId w:val="2"/>
   </w:num>
   <w:num w:numId="15">
+    <w:abstractNumId w:val="14"/>
+  </w:num>
+  <w:num w:numId="16">
+    <w:abstractNumId w:val="23"/>
+  </w:num>
+  <w:num w:numId="17">
+    <w:abstractNumId w:val="21"/>
+  </w:num>
+  <w:num w:numId="18">
     <w:abstractNumId w:val="13"/>
   </w:num>
-  <w:num w:numId="16">
+  <w:num w:numId="19">
+    <w:abstractNumId w:val="15"/>
+  </w:num>
+  <w:num w:numId="20">
     <w:abstractNumId w:val="19"/>
   </w:num>
-  <w:num w:numId="17">
+  <w:num w:numId="21">
+    <w:abstractNumId w:val="22"/>
+  </w:num>
+  <w:num w:numId="22">
+    <w:abstractNumId w:val="20"/>
+  </w:num>
+  <w:num w:numId="23">
     <w:abstractNumId w:val="18"/>
   </w:num>
-  <w:num w:numId="18">
+  <w:num w:numId="24">
     <w:abstractNumId w:val="12"/>
-  </w:num>
-  <w:num w:numId="19">
-    <w:abstractNumId w:val="14"/>
-  </w:num>
-  <w:num w:numId="20">
-    <w:abstractNumId w:val="17"/>
   </w:num>
 </w:numbering>
 </file>
@@ -1829,8 +2246,11 @@
     <w:uiPriority w:val="9"/>
     <w:unhideWhenUsed/>
     <w:qFormat/>
-    <w:rsid w:val="006030D6"/>
+    <w:rsid w:val="002E1B0F"/>
     <w:pPr>
+      <w:numPr>
+        <w:numId w:val="24"/>
+      </w:numPr>
       <w:spacing w:before="240" w:after="240"/>
       <w:outlineLvl w:val="1"/>
     </w:pPr>
@@ -1849,8 +2269,11 @@
     <w:uiPriority w:val="9"/>
     <w:unhideWhenUsed/>
     <w:qFormat/>
-    <w:rsid w:val="006030D6"/>
+    <w:rsid w:val="002E1B0F"/>
     <w:pPr>
+      <w:numPr>
+        <w:numId w:val="23"/>
+      </w:numPr>
       <w:spacing w:before="240" w:after="240"/>
       <w:jc w:val="both"/>
       <w:outlineLvl w:val="2"/>
@@ -1871,10 +2294,16 @@
     <w:uiPriority w:val="9"/>
     <w:unhideWhenUsed/>
     <w:qFormat/>
-    <w:rsid w:val="00E7345E"/>
+    <w:rsid w:val="002E1B0F"/>
     <w:pPr>
+      <w:numPr>
+        <w:numId w:val="0"/>
+      </w:numPr>
       <w:outlineLvl w:val="3"/>
     </w:pPr>
+    <w:rPr>
+      <w:b w:val="0"/>
+    </w:rPr>
   </w:style>
   <w:style w:type="paragraph" w:styleId="Heading5">
     <w:name w:val="heading 5"/>
@@ -2792,7 +3221,7 @@
     <w:basedOn w:val="DefaultParagraphFont"/>
     <w:link w:val="Heading2"/>
     <w:uiPriority w:val="9"/>
-    <w:rsid w:val="006030D6"/>
+    <w:rsid w:val="002E1B0F"/>
     <w:rPr>
       <w:rFonts w:eastAsia="Times New Roman" w:cs="Times New Roman"/>
       <w:b/>
@@ -2806,7 +3235,7 @@
     <w:basedOn w:val="DefaultParagraphFont"/>
     <w:link w:val="Heading3"/>
     <w:uiPriority w:val="9"/>
-    <w:rsid w:val="006030D6"/>
+    <w:rsid w:val="002E1B0F"/>
     <w:rPr>
       <w:rFonts w:eastAsia="Times New Roman" w:cs="Times New Roman"/>
       <w:b/>
@@ -2821,13 +3250,13 @@
     <w:basedOn w:val="DefaultParagraphFont"/>
     <w:link w:val="Heading4"/>
     <w:uiPriority w:val="9"/>
-    <w:rsid w:val="00E7345E"/>
-    <w:rPr>
-      <w:rFonts w:eastAsiaTheme="majorEastAsia" w:cstheme="majorBidi"/>
-      <w:b/>
-      <w:bCs/>
-      <w:sz w:val="22"/>
-      <w:szCs w:val="22"/>
+    <w:rsid w:val="002E1B0F"/>
+    <w:rPr>
+      <w:rFonts w:eastAsia="Times New Roman" w:cs="Times New Roman"/>
+      <w:i/>
+      <w:sz w:val="22"/>
+      <w:szCs w:val="20"/>
+      <w:lang w:val="en-GB"/>
     </w:rPr>
   </w:style>
   <w:style w:type="character" w:customStyle="1" w:styleId="Heading5Char">
@@ -3317,6 +3746,29 @@
     <w:rPr>
       <w:rFonts w:ascii="Times New Roman" w:eastAsia="Times New Roman" w:hAnsi="Times New Roman" w:cs="Times New Roman"/>
     </w:rPr>
+  </w:style>
+  <w:style w:type="table" w:customStyle="1" w:styleId="Table">
+    <w:name w:val="Table"/>
+    <w:basedOn w:val="TableNormal"/>
+    <w:uiPriority w:val="99"/>
+    <w:rsid w:val="00877395"/>
+    <w:pPr>
+      <w:spacing w:after="0"/>
+    </w:pPr>
+    <w:tblPr>
+      <w:tblBorders>
+        <w:top w:val="single" w:sz="4" w:space="0" w:color="auto"/>
+        <w:bottom w:val="single" w:sz="4" w:space="0" w:color="auto"/>
+      </w:tblBorders>
+    </w:tblPr>
+    <w:tblStylePr w:type="firstRow">
+      <w:tblPr/>
+      <w:tcPr>
+        <w:tcBorders>
+          <w:bottom w:val="single" w:sz="4" w:space="0" w:color="auto"/>
+        </w:tcBorders>
+      </w:tcPr>
+    </w:tblStylePr>
   </w:style>
 </w:styles>
 </file>
@@ -3806,7 +4258,7 @@
 </file>
 
 <file path=customXml/itemProps4.xml><?xml version="1.0" encoding="utf-8"?>
-<ds:datastoreItem xmlns:ds="http://schemas.openxmlformats.org/officeDocument/2006/customXml" ds:itemID="{2BB727AB-AE59-4F1B-A622-B70C0A04EB0D}">
+<ds:datastoreItem xmlns:ds="http://schemas.openxmlformats.org/officeDocument/2006/customXml" ds:itemID="{16A2C0FA-DBEA-4BFB-AA46-0DD789E6366E}">
   <ds:schemaRefs>
     <ds:schemaRef ds:uri="http://schemas.openxmlformats.org/officeDocument/2006/bibliography"/>
   </ds:schemaRefs>

</xml_diff>